<commit_message>
docs: 대여소 및 자전거 requirement list 수정
</commit_message>
<xml_diff>
--- a/RequirementList/requirement_list.docx
+++ b/RequirementList/requirement_list.docx
@@ -191,14 +191,11 @@
                 <w:between w:val="nil"/>
               </w:pBdr>
               <w:spacing w:line="240" w:lineRule="auto"/>
+            </w:pPr>
+            <w:r>
               <w:rPr>
                 <w:rFonts w:hint="eastAsia"/>
               </w:rPr>
-            </w:pPr>
-            <w:r>
-              <w:rPr>
-                <w:rFonts w:hint="eastAsia"/>
-              </w:rPr>
               <w:t>관리자는 대여소 정보를 등록, 조회 및 삭제할 수 있다. 대여소 이름, 위치(도시, 주소), 자전거 보관 가능 수량, 운영 시간 등이다. 등록된 대여소 리스트를 조회할 수 있다.</w:t>
             </w:r>
           </w:p>
@@ -265,9 +262,6 @@
                 <w:between w:val="nil"/>
               </w:pBdr>
               <w:spacing w:line="240" w:lineRule="auto"/>
-              <w:rPr>
-                <w:rFonts w:hint="eastAsia"/>
-              </w:rPr>
             </w:pPr>
             <w:r>
               <w:rPr>
@@ -326,61 +320,73 @@
                 <w:between w:val="nil"/>
               </w:pBdr>
               <w:spacing w:line="240" w:lineRule="auto"/>
+            </w:pPr>
+            <w:r>
+              <w:rPr>
+                <w:rFonts w:ascii="Arial Unicode MS" w:eastAsia="Arial Unicode MS" w:hAnsi="Arial Unicode MS" w:cs="Arial Unicode MS" w:hint="eastAsia"/>
+              </w:rPr>
+              <w:t>대여소 리스트 조회 화면에서 원하는 대여소 항목을 선택하면 등록</w:t>
+            </w:r>
+            <w:r>
+              <w:rPr>
+                <w:rFonts w:ascii="Arial Unicode MS" w:eastAsia="Arial Unicode MS" w:hAnsi="Arial Unicode MS" w:cs="Arial Unicode MS" w:hint="eastAsia"/>
+              </w:rPr>
+              <w:t xml:space="preserve"> </w:t>
+            </w:r>
+            <w:r>
+              <w:rPr>
+                <w:rFonts w:ascii="Arial Unicode MS" w:eastAsia="Arial Unicode MS" w:hAnsi="Arial Unicode MS" w:cs="Arial Unicode MS" w:hint="eastAsia"/>
+              </w:rPr>
+              <w:t xml:space="preserve">시 입력한 상세내용을 볼 수 있다. </w:t>
+            </w:r>
+          </w:p>
+        </w:tc>
+        <w:tc>
+          <w:tcPr>
+            <w:tcW w:w="3795" w:type="dxa"/>
+            <w:shd w:val="clear" w:color="auto" w:fill="auto"/>
+            <w:tcMar>
+              <w:top w:w="100" w:type="dxa"/>
+              <w:left w:w="100" w:type="dxa"/>
+              <w:bottom w:w="100" w:type="dxa"/>
+              <w:right w:w="100" w:type="dxa"/>
+            </w:tcMar>
+          </w:tcPr>
+          <w:p>
+            <w:pPr>
+              <w:widowControl w:val="0"/>
+              <w:pBdr>
+                <w:top w:val="nil"/>
+                <w:left w:val="nil"/>
+                <w:bottom w:val="nil"/>
+                <w:right w:val="nil"/>
+                <w:between w:val="nil"/>
+              </w:pBdr>
+              <w:spacing w:line="240" w:lineRule="auto"/>
               <w:rPr>
                 <w:rFonts w:hint="eastAsia"/>
+                <w:lang w:val="en-US"/>
               </w:rPr>
             </w:pPr>
             <w:r>
               <w:rPr>
                 <w:rFonts w:ascii="Arial Unicode MS" w:eastAsia="Arial Unicode MS" w:hAnsi="Arial Unicode MS" w:cs="Arial Unicode MS" w:hint="eastAsia"/>
               </w:rPr>
-              <w:t>대여소 리스트 조회 화면에서 원하는 대여소 항목을 선택하면 등록</w:t>
+              <w:t>대여소 상세정보</w:t>
+            </w:r>
+            <w:r>
+              <w:rPr>
+                <w:rFonts w:ascii="Arial Unicode MS" w:eastAsia="Arial Unicode MS" w:hAnsi="Arial Unicode MS" w:cs="Arial Unicode MS"/>
+                <w:lang w:val="en-US"/>
+              </w:rPr>
+              <w:t>-</w:t>
             </w:r>
             <w:r>
               <w:rPr>
                 <w:rFonts w:ascii="Arial Unicode MS" w:eastAsia="Arial Unicode MS" w:hAnsi="Arial Unicode MS" w:cs="Arial Unicode MS" w:hint="eastAsia"/>
-              </w:rPr>
-              <w:t xml:space="preserve"> </w:t>
-            </w:r>
-            <w:r>
-              <w:rPr>
-                <w:rFonts w:ascii="Arial Unicode MS" w:eastAsia="Arial Unicode MS" w:hAnsi="Arial Unicode MS" w:cs="Arial Unicode MS" w:hint="eastAsia"/>
-              </w:rPr>
-              <w:t xml:space="preserve">시 입력한 상세내용을 볼 수 있다. </w:t>
-            </w:r>
-          </w:p>
-        </w:tc>
-        <w:tc>
-          <w:tcPr>
-            <w:tcW w:w="3795" w:type="dxa"/>
-            <w:shd w:val="clear" w:color="auto" w:fill="auto"/>
-            <w:tcMar>
-              <w:top w:w="100" w:type="dxa"/>
-              <w:left w:w="100" w:type="dxa"/>
-              <w:bottom w:w="100" w:type="dxa"/>
-              <w:right w:w="100" w:type="dxa"/>
-            </w:tcMar>
-          </w:tcPr>
-          <w:p>
-            <w:pPr>
-              <w:widowControl w:val="0"/>
-              <w:pBdr>
-                <w:top w:val="nil"/>
-                <w:left w:val="nil"/>
-                <w:bottom w:val="nil"/>
-                <w:right w:val="nil"/>
-                <w:between w:val="nil"/>
-              </w:pBdr>
-              <w:spacing w:line="240" w:lineRule="auto"/>
-              <w:rPr>
-                <w:rFonts w:hint="eastAsia"/>
-              </w:rPr>
-            </w:pPr>
-            <w:r>
-              <w:rPr>
-                <w:rFonts w:ascii="Arial Unicode MS" w:eastAsia="Arial Unicode MS" w:hAnsi="Arial Unicode MS" w:cs="Arial Unicode MS" w:hint="eastAsia"/>
-              </w:rPr>
-              <w:t>대여소 상세정보</w:t>
+                <w:lang w:val="en-US"/>
+              </w:rPr>
+              <w:t>관리자</w:t>
             </w:r>
           </w:p>
         </w:tc>
@@ -430,15 +436,633 @@
               <w:widowControl w:val="0"/>
               <w:spacing w:line="240" w:lineRule="auto"/>
               <w:rPr>
+                <w:lang w:val="en-US"/>
+              </w:rPr>
+            </w:pPr>
+            <w:r>
+              <w:rPr>
+                <w:rFonts w:ascii="Arial Unicode MS" w:eastAsia="Arial Unicode MS" w:hAnsi="Arial Unicode MS" w:cs="Arial Unicode MS" w:hint="eastAsia"/>
+              </w:rPr>
+              <w:t>대여소 리스트 조회 화면에서 특정 대여소 항목을 선택해서 삭제할 수 있다.</w:t>
+            </w:r>
+          </w:p>
+        </w:tc>
+        <w:tc>
+          <w:tcPr>
+            <w:tcW w:w="3795" w:type="dxa"/>
+            <w:shd w:val="clear" w:color="auto" w:fill="auto"/>
+            <w:tcMar>
+              <w:top w:w="100" w:type="dxa"/>
+              <w:left w:w="100" w:type="dxa"/>
+              <w:bottom w:w="100" w:type="dxa"/>
+              <w:right w:w="100" w:type="dxa"/>
+            </w:tcMar>
+          </w:tcPr>
+          <w:p>
+            <w:pPr>
+              <w:widowControl w:val="0"/>
+              <w:pBdr>
+                <w:top w:val="nil"/>
+                <w:left w:val="nil"/>
+                <w:bottom w:val="nil"/>
+                <w:right w:val="nil"/>
+                <w:between w:val="nil"/>
+              </w:pBdr>
+              <w:spacing w:line="240" w:lineRule="auto"/>
+            </w:pPr>
+            <w:r>
+              <w:rPr>
+                <w:rFonts w:ascii="Arial Unicode MS" w:eastAsia="Arial Unicode MS" w:hAnsi="Arial Unicode MS" w:cs="Arial Unicode MS" w:hint="eastAsia"/>
+              </w:rPr>
+              <w:t>대여소 삭제</w:t>
+            </w:r>
+          </w:p>
+        </w:tc>
+      </w:tr>
+      <w:tr>
+        <w:tc>
+          <w:tcPr>
+            <w:tcW w:w="960" w:type="dxa"/>
+            <w:shd w:val="clear" w:color="auto" w:fill="auto"/>
+            <w:tcMar>
+              <w:top w:w="100" w:type="dxa"/>
+              <w:left w:w="100" w:type="dxa"/>
+              <w:bottom w:w="100" w:type="dxa"/>
+              <w:right w:w="100" w:type="dxa"/>
+            </w:tcMar>
+          </w:tcPr>
+          <w:p>
+            <w:pPr>
+              <w:widowControl w:val="0"/>
+              <w:pBdr>
+                <w:top w:val="nil"/>
+                <w:left w:val="nil"/>
+                <w:bottom w:val="nil"/>
+                <w:right w:val="nil"/>
+                <w:between w:val="nil"/>
+              </w:pBdr>
+              <w:spacing w:line="240" w:lineRule="auto"/>
+            </w:pPr>
+          </w:p>
+        </w:tc>
+        <w:tc>
+          <w:tcPr>
+            <w:tcW w:w="4245" w:type="dxa"/>
+            <w:shd w:val="clear" w:color="auto" w:fill="auto"/>
+            <w:tcMar>
+              <w:top w:w="100" w:type="dxa"/>
+              <w:left w:w="100" w:type="dxa"/>
+              <w:bottom w:w="100" w:type="dxa"/>
+              <w:right w:w="100" w:type="dxa"/>
+            </w:tcMar>
+          </w:tcPr>
+          <w:p>
+            <w:pPr>
+              <w:widowControl w:val="0"/>
+              <w:spacing w:line="240" w:lineRule="auto"/>
+            </w:pPr>
+          </w:p>
+        </w:tc>
+        <w:tc>
+          <w:tcPr>
+            <w:tcW w:w="3795" w:type="dxa"/>
+            <w:shd w:val="clear" w:color="auto" w:fill="auto"/>
+            <w:tcMar>
+              <w:top w:w="100" w:type="dxa"/>
+              <w:left w:w="100" w:type="dxa"/>
+              <w:bottom w:w="100" w:type="dxa"/>
+              <w:right w:w="100" w:type="dxa"/>
+            </w:tcMar>
+          </w:tcPr>
+          <w:p>
+            <w:pPr>
+              <w:widowControl w:val="0"/>
+              <w:pBdr>
+                <w:top w:val="nil"/>
+                <w:left w:val="nil"/>
+                <w:bottom w:val="nil"/>
+                <w:right w:val="nil"/>
+                <w:between w:val="nil"/>
+              </w:pBdr>
+              <w:spacing w:line="240" w:lineRule="auto"/>
+            </w:pPr>
+          </w:p>
+        </w:tc>
+      </w:tr>
+      <w:tr>
+        <w:tc>
+          <w:tcPr>
+            <w:tcW w:w="960" w:type="dxa"/>
+            <w:shd w:val="clear" w:color="auto" w:fill="auto"/>
+            <w:tcMar>
+              <w:top w:w="100" w:type="dxa"/>
+              <w:left w:w="100" w:type="dxa"/>
+              <w:bottom w:w="100" w:type="dxa"/>
+              <w:right w:w="100" w:type="dxa"/>
+            </w:tcMar>
+          </w:tcPr>
+          <w:p>
+            <w:pPr>
+              <w:widowControl w:val="0"/>
+              <w:pBdr>
+                <w:top w:val="nil"/>
+                <w:left w:val="nil"/>
+                <w:bottom w:val="nil"/>
+                <w:right w:val="nil"/>
+                <w:between w:val="nil"/>
+              </w:pBdr>
+              <w:spacing w:line="240" w:lineRule="auto"/>
+            </w:pPr>
+          </w:p>
+        </w:tc>
+        <w:tc>
+          <w:tcPr>
+            <w:tcW w:w="4245" w:type="dxa"/>
+            <w:shd w:val="clear" w:color="auto" w:fill="auto"/>
+            <w:tcMar>
+              <w:top w:w="100" w:type="dxa"/>
+              <w:left w:w="100" w:type="dxa"/>
+              <w:bottom w:w="100" w:type="dxa"/>
+              <w:right w:w="100" w:type="dxa"/>
+            </w:tcMar>
+          </w:tcPr>
+          <w:p>
+            <w:pPr>
+              <w:widowControl w:val="0"/>
+              <w:spacing w:line="240" w:lineRule="auto"/>
+            </w:pPr>
+            <w:r>
+              <w:rPr>
+                <w:rFonts w:ascii="Arial Unicode MS" w:eastAsia="Arial Unicode MS" w:hAnsi="Arial Unicode MS" w:cs="Arial Unicode MS" w:hint="eastAsia"/>
+              </w:rPr>
+              <w:t xml:space="preserve">회원은 조건에 맞는 대여소를 검색하고 자전거를 대여할 수 있다. </w:t>
+            </w:r>
+            <w:r>
+              <w:rPr>
+                <w:rFonts w:hint="eastAsia"/>
+              </w:rPr>
+              <w:t>검색을 위해 대여소 이름을 입력한다. 검색결과로 조건에 맞는 대여소가 출력된다.</w:t>
+            </w:r>
+          </w:p>
+        </w:tc>
+        <w:tc>
+          <w:tcPr>
+            <w:tcW w:w="3795" w:type="dxa"/>
+            <w:shd w:val="clear" w:color="auto" w:fill="auto"/>
+            <w:tcMar>
+              <w:top w:w="100" w:type="dxa"/>
+              <w:left w:w="100" w:type="dxa"/>
+              <w:bottom w:w="100" w:type="dxa"/>
+              <w:right w:w="100" w:type="dxa"/>
+            </w:tcMar>
+          </w:tcPr>
+          <w:p>
+            <w:pPr>
+              <w:widowControl w:val="0"/>
+              <w:pBdr>
+                <w:top w:val="nil"/>
+                <w:left w:val="nil"/>
+                <w:bottom w:val="nil"/>
+                <w:right w:val="nil"/>
+                <w:between w:val="nil"/>
+              </w:pBdr>
+              <w:spacing w:line="240" w:lineRule="auto"/>
+              <w:rPr>
+                <w:rFonts w:ascii="Arial Unicode MS" w:eastAsia="Arial Unicode MS" w:hAnsi="Arial Unicode MS" w:cs="Arial Unicode MS"/>
+              </w:rPr>
+            </w:pPr>
+            <w:r>
+              <w:rPr>
+                <w:rFonts w:ascii="Arial Unicode MS" w:eastAsia="Arial Unicode MS" w:hAnsi="Arial Unicode MS" w:cs="Arial Unicode MS" w:hint="eastAsia"/>
+              </w:rPr>
+              <w:t>대여소 검색</w:t>
+            </w:r>
+          </w:p>
+        </w:tc>
+      </w:tr>
+      <w:tr>
+        <w:tc>
+          <w:tcPr>
+            <w:tcW w:w="960" w:type="dxa"/>
+            <w:shd w:val="clear" w:color="auto" w:fill="auto"/>
+            <w:tcMar>
+              <w:top w:w="100" w:type="dxa"/>
+              <w:left w:w="100" w:type="dxa"/>
+              <w:bottom w:w="100" w:type="dxa"/>
+              <w:right w:w="100" w:type="dxa"/>
+            </w:tcMar>
+          </w:tcPr>
+          <w:p>
+            <w:pPr>
+              <w:widowControl w:val="0"/>
+              <w:pBdr>
+                <w:top w:val="nil"/>
+                <w:left w:val="nil"/>
+                <w:bottom w:val="nil"/>
+                <w:right w:val="nil"/>
+                <w:between w:val="nil"/>
+              </w:pBdr>
+              <w:spacing w:line="240" w:lineRule="auto"/>
+            </w:pPr>
+          </w:p>
+        </w:tc>
+        <w:tc>
+          <w:tcPr>
+            <w:tcW w:w="4245" w:type="dxa"/>
+            <w:shd w:val="clear" w:color="auto" w:fill="auto"/>
+            <w:tcMar>
+              <w:top w:w="100" w:type="dxa"/>
+              <w:left w:w="100" w:type="dxa"/>
+              <w:bottom w:w="100" w:type="dxa"/>
+              <w:right w:w="100" w:type="dxa"/>
+            </w:tcMar>
+          </w:tcPr>
+          <w:p>
+            <w:pPr>
+              <w:widowControl w:val="0"/>
+              <w:pBdr>
+                <w:top w:val="nil"/>
+                <w:left w:val="nil"/>
+                <w:bottom w:val="nil"/>
+                <w:right w:val="nil"/>
+                <w:between w:val="nil"/>
+              </w:pBdr>
+              <w:spacing w:line="240" w:lineRule="auto"/>
+            </w:pPr>
+          </w:p>
+        </w:tc>
+        <w:tc>
+          <w:tcPr>
+            <w:tcW w:w="3795" w:type="dxa"/>
+            <w:shd w:val="clear" w:color="auto" w:fill="auto"/>
+            <w:tcMar>
+              <w:top w:w="100" w:type="dxa"/>
+              <w:left w:w="100" w:type="dxa"/>
+              <w:bottom w:w="100" w:type="dxa"/>
+              <w:right w:w="100" w:type="dxa"/>
+            </w:tcMar>
+          </w:tcPr>
+          <w:p>
+            <w:pPr>
+              <w:widowControl w:val="0"/>
+              <w:pBdr>
+                <w:top w:val="nil"/>
+                <w:left w:val="nil"/>
+                <w:bottom w:val="nil"/>
+                <w:right w:val="nil"/>
+                <w:between w:val="nil"/>
+              </w:pBdr>
+              <w:spacing w:line="240" w:lineRule="auto"/>
+            </w:pPr>
+          </w:p>
+        </w:tc>
+      </w:tr>
+      <w:tr>
+        <w:tc>
+          <w:tcPr>
+            <w:tcW w:w="960" w:type="dxa"/>
+            <w:shd w:val="clear" w:color="auto" w:fill="auto"/>
+            <w:tcMar>
+              <w:top w:w="100" w:type="dxa"/>
+              <w:left w:w="100" w:type="dxa"/>
+              <w:bottom w:w="100" w:type="dxa"/>
+              <w:right w:w="100" w:type="dxa"/>
+            </w:tcMar>
+          </w:tcPr>
+          <w:p>
+            <w:pPr>
+              <w:widowControl w:val="0"/>
+              <w:pBdr>
+                <w:top w:val="nil"/>
+                <w:left w:val="nil"/>
+                <w:bottom w:val="nil"/>
+                <w:right w:val="nil"/>
+                <w:between w:val="nil"/>
+              </w:pBdr>
+              <w:spacing w:line="240" w:lineRule="auto"/>
+            </w:pPr>
+          </w:p>
+        </w:tc>
+        <w:tc>
+          <w:tcPr>
+            <w:tcW w:w="4245" w:type="dxa"/>
+            <w:shd w:val="clear" w:color="auto" w:fill="auto"/>
+            <w:tcMar>
+              <w:top w:w="100" w:type="dxa"/>
+              <w:left w:w="100" w:type="dxa"/>
+              <w:bottom w:w="100" w:type="dxa"/>
+              <w:right w:w="100" w:type="dxa"/>
+            </w:tcMar>
+          </w:tcPr>
+          <w:p>
+            <w:pPr>
+              <w:widowControl w:val="0"/>
+              <w:pBdr>
+                <w:top w:val="nil"/>
+                <w:left w:val="nil"/>
+                <w:bottom w:val="nil"/>
+                <w:right w:val="nil"/>
+                <w:between w:val="nil"/>
+              </w:pBdr>
+              <w:spacing w:line="240" w:lineRule="auto"/>
+            </w:pPr>
+            <w:r>
+              <w:rPr>
+                <w:rFonts w:hint="eastAsia"/>
+              </w:rPr>
+              <w:t>회원은 검색된 대여소 리스트 화면에서 특정 대여소를 선택하면 상세정보화면을 볼 수 있다.</w:t>
+            </w:r>
+            <w:r>
+              <w:rPr>
+                <w:rFonts w:hint="eastAsia"/>
+              </w:rPr>
+              <w:t xml:space="preserve"> 이 화면에서는 대여소 이름, 대여소 위치, 사용 가능 자전거 목록 등이 출력된다.</w:t>
+            </w:r>
+          </w:p>
+        </w:tc>
+        <w:tc>
+          <w:tcPr>
+            <w:tcW w:w="3795" w:type="dxa"/>
+            <w:shd w:val="clear" w:color="auto" w:fill="auto"/>
+            <w:tcMar>
+              <w:top w:w="100" w:type="dxa"/>
+              <w:left w:w="100" w:type="dxa"/>
+              <w:bottom w:w="100" w:type="dxa"/>
+              <w:right w:w="100" w:type="dxa"/>
+            </w:tcMar>
+          </w:tcPr>
+          <w:p>
+            <w:pPr>
+              <w:widowControl w:val="0"/>
+              <w:pBdr>
+                <w:top w:val="nil"/>
+                <w:left w:val="nil"/>
+                <w:bottom w:val="nil"/>
+                <w:right w:val="nil"/>
+                <w:between w:val="nil"/>
+              </w:pBdr>
+              <w:spacing w:line="240" w:lineRule="auto"/>
+            </w:pPr>
+            <w:r>
+              <w:rPr>
+                <w:rFonts w:hint="eastAsia"/>
+              </w:rPr>
+              <w:t>대여소 상세정보</w:t>
+            </w:r>
+            <w:r>
+              <w:rPr>
+                <w:rFonts w:hint="eastAsia"/>
+              </w:rPr>
+              <w:t>-회원</w:t>
+            </w:r>
+          </w:p>
+        </w:tc>
+      </w:tr>
+      <w:tr>
+        <w:tc>
+          <w:tcPr>
+            <w:tcW w:w="960" w:type="dxa"/>
+            <w:shd w:val="clear" w:color="auto" w:fill="auto"/>
+            <w:tcMar>
+              <w:top w:w="100" w:type="dxa"/>
+              <w:left w:w="100" w:type="dxa"/>
+              <w:bottom w:w="100" w:type="dxa"/>
+              <w:right w:w="100" w:type="dxa"/>
+            </w:tcMar>
+          </w:tcPr>
+          <w:p>
+            <w:pPr>
+              <w:widowControl w:val="0"/>
+              <w:pBdr>
+                <w:top w:val="nil"/>
+                <w:left w:val="nil"/>
+                <w:bottom w:val="nil"/>
+                <w:right w:val="nil"/>
+                <w:between w:val="nil"/>
+              </w:pBdr>
+              <w:spacing w:line="240" w:lineRule="auto"/>
+            </w:pPr>
+          </w:p>
+        </w:tc>
+        <w:tc>
+          <w:tcPr>
+            <w:tcW w:w="4245" w:type="dxa"/>
+            <w:shd w:val="clear" w:color="auto" w:fill="auto"/>
+            <w:tcMar>
+              <w:top w:w="100" w:type="dxa"/>
+              <w:left w:w="100" w:type="dxa"/>
+              <w:bottom w:w="100" w:type="dxa"/>
+              <w:right w:w="100" w:type="dxa"/>
+            </w:tcMar>
+          </w:tcPr>
+          <w:p>
+            <w:pPr>
+              <w:widowControl w:val="0"/>
+              <w:pBdr>
+                <w:top w:val="nil"/>
+                <w:left w:val="nil"/>
+                <w:bottom w:val="nil"/>
+                <w:right w:val="nil"/>
+                <w:between w:val="nil"/>
+              </w:pBdr>
+              <w:spacing w:line="240" w:lineRule="auto"/>
+            </w:pPr>
+            <w:r>
+              <w:rPr>
+                <w:rFonts w:hint="eastAsia"/>
+              </w:rPr>
+              <w:t>이때  현재 자전거가 남아 있는 경우 즉시 대여 할 수 있고, 자전거가 없는 경우 예약대기를 신청 할 수 있다.</w:t>
+            </w:r>
+          </w:p>
+        </w:tc>
+        <w:tc>
+          <w:tcPr>
+            <w:tcW w:w="3795" w:type="dxa"/>
+            <w:shd w:val="clear" w:color="auto" w:fill="auto"/>
+            <w:tcMar>
+              <w:top w:w="100" w:type="dxa"/>
+              <w:left w:w="100" w:type="dxa"/>
+              <w:bottom w:w="100" w:type="dxa"/>
+              <w:right w:w="100" w:type="dxa"/>
+            </w:tcMar>
+          </w:tcPr>
+          <w:p>
+            <w:pPr>
+              <w:widowControl w:val="0"/>
+              <w:pBdr>
+                <w:top w:val="nil"/>
+                <w:left w:val="nil"/>
+                <w:bottom w:val="nil"/>
+                <w:right w:val="nil"/>
+                <w:between w:val="nil"/>
+              </w:pBdr>
+              <w:spacing w:line="240" w:lineRule="auto"/>
+            </w:pPr>
+            <w:r>
+              <w:rPr>
+                <w:rFonts w:hint="eastAsia"/>
+              </w:rPr>
+              <w:t>자전거 즉시대여</w:t>
+            </w:r>
+            <w:r>
+              <w:br/>
+            </w:r>
+            <w:r>
+              <w:rPr>
+                <w:rFonts w:hint="eastAsia"/>
+              </w:rPr>
+              <w:t>자전거 예약대기</w:t>
+            </w:r>
+          </w:p>
+        </w:tc>
+      </w:tr>
+      <w:tr>
+        <w:tc>
+          <w:tcPr>
+            <w:tcW w:w="960" w:type="dxa"/>
+            <w:shd w:val="clear" w:color="auto" w:fill="auto"/>
+            <w:tcMar>
+              <w:top w:w="100" w:type="dxa"/>
+              <w:left w:w="100" w:type="dxa"/>
+              <w:bottom w:w="100" w:type="dxa"/>
+              <w:right w:w="100" w:type="dxa"/>
+            </w:tcMar>
+          </w:tcPr>
+          <w:p>
+            <w:pPr>
+              <w:widowControl w:val="0"/>
+              <w:pBdr>
+                <w:top w:val="nil"/>
+                <w:left w:val="nil"/>
+                <w:bottom w:val="nil"/>
+                <w:right w:val="nil"/>
+                <w:between w:val="nil"/>
+              </w:pBdr>
+              <w:spacing w:line="240" w:lineRule="auto"/>
+            </w:pPr>
+          </w:p>
+        </w:tc>
+        <w:tc>
+          <w:tcPr>
+            <w:tcW w:w="4245" w:type="dxa"/>
+            <w:shd w:val="clear" w:color="auto" w:fill="auto"/>
+            <w:tcMar>
+              <w:top w:w="100" w:type="dxa"/>
+              <w:left w:w="100" w:type="dxa"/>
+              <w:bottom w:w="100" w:type="dxa"/>
+              <w:right w:w="100" w:type="dxa"/>
+            </w:tcMar>
+          </w:tcPr>
+          <w:p>
+            <w:pPr>
+              <w:widowControl w:val="0"/>
+              <w:pBdr>
+                <w:top w:val="nil"/>
+                <w:left w:val="nil"/>
+                <w:bottom w:val="nil"/>
+                <w:right w:val="nil"/>
+                <w:between w:val="nil"/>
+              </w:pBdr>
+              <w:spacing w:line="240" w:lineRule="auto"/>
+            </w:pPr>
+          </w:p>
+        </w:tc>
+        <w:tc>
+          <w:tcPr>
+            <w:tcW w:w="3795" w:type="dxa"/>
+            <w:shd w:val="clear" w:color="auto" w:fill="auto"/>
+            <w:tcMar>
+              <w:top w:w="100" w:type="dxa"/>
+              <w:left w:w="100" w:type="dxa"/>
+              <w:bottom w:w="100" w:type="dxa"/>
+              <w:right w:w="100" w:type="dxa"/>
+            </w:tcMar>
+          </w:tcPr>
+          <w:p>
+            <w:pPr>
+              <w:widowControl w:val="0"/>
+              <w:pBdr>
+                <w:top w:val="nil"/>
+                <w:left w:val="nil"/>
+                <w:bottom w:val="nil"/>
+                <w:right w:val="nil"/>
+                <w:between w:val="nil"/>
+              </w:pBdr>
+              <w:spacing w:line="240" w:lineRule="auto"/>
+            </w:pPr>
+          </w:p>
+        </w:tc>
+      </w:tr>
+      <w:tr>
+        <w:tc>
+          <w:tcPr>
+            <w:tcW w:w="960" w:type="dxa"/>
+            <w:shd w:val="clear" w:color="auto" w:fill="auto"/>
+            <w:tcMar>
+              <w:top w:w="100" w:type="dxa"/>
+              <w:left w:w="100" w:type="dxa"/>
+              <w:bottom w:w="100" w:type="dxa"/>
+              <w:right w:w="100" w:type="dxa"/>
+            </w:tcMar>
+          </w:tcPr>
+          <w:p>
+            <w:pPr>
+              <w:widowControl w:val="0"/>
+              <w:pBdr>
+                <w:top w:val="nil"/>
+                <w:left w:val="nil"/>
+                <w:bottom w:val="nil"/>
+                <w:right w:val="nil"/>
+                <w:between w:val="nil"/>
+              </w:pBdr>
+              <w:spacing w:line="240" w:lineRule="auto"/>
+            </w:pPr>
+          </w:p>
+        </w:tc>
+        <w:tc>
+          <w:tcPr>
+            <w:tcW w:w="4245" w:type="dxa"/>
+            <w:shd w:val="clear" w:color="auto" w:fill="auto"/>
+            <w:tcMar>
+              <w:top w:w="100" w:type="dxa"/>
+              <w:left w:w="100" w:type="dxa"/>
+              <w:bottom w:w="100" w:type="dxa"/>
+              <w:right w:w="100" w:type="dxa"/>
+            </w:tcMar>
+          </w:tcPr>
+          <w:p>
+            <w:pPr>
+              <w:widowControl w:val="0"/>
+              <w:pBdr>
+                <w:top w:val="nil"/>
+                <w:left w:val="nil"/>
+                <w:bottom w:val="nil"/>
+                <w:right w:val="nil"/>
+                <w:between w:val="nil"/>
+              </w:pBdr>
+              <w:spacing w:line="240" w:lineRule="auto"/>
+              <w:rPr>
+                <w:lang w:val="en-US"/>
+              </w:rPr>
+            </w:pPr>
+            <w:r>
+              <w:rPr>
+                <w:rFonts w:hint="eastAsia"/>
+              </w:rPr>
+              <w:t xml:space="preserve">회원이 현재 대여 중인 자전거를 조회하면 해당 리스트가 출력되고 각 항목에는 대여소 이름, 대여소 위치, 자전거 </w:t>
+            </w:r>
+            <w:r>
+              <w:rPr>
+                <w:lang w:val="en-US"/>
+              </w:rPr>
+              <w:t xml:space="preserve">ID, </w:t>
+            </w:r>
+            <w:r>
+              <w:rPr>
                 <w:rFonts w:hint="eastAsia"/>
                 <w:lang w:val="en-US"/>
               </w:rPr>
-            </w:pPr>
-            <w:r>
-              <w:rPr>
-                <w:rFonts w:ascii="Arial Unicode MS" w:eastAsia="Arial Unicode MS" w:hAnsi="Arial Unicode MS" w:cs="Arial Unicode MS" w:hint="eastAsia"/>
-              </w:rPr>
-              <w:t>대여소 리스트 조회 화면에서 특정 대여소 항목을 선택해서 삭제할 수 있다.</w:t>
+              <w:t>자전거 제품명, 자전거 유형을 보여준다.</w:t>
             </w:r>
           </w:p>
         </w:tc>
@@ -467,649 +1091,8 @@
             </w:pPr>
             <w:r>
               <w:rPr>
-                <w:rFonts w:ascii="Arial Unicode MS" w:eastAsia="Arial Unicode MS" w:hAnsi="Arial Unicode MS" w:cs="Arial Unicode MS" w:hint="eastAsia"/>
-              </w:rPr>
-              <w:t>대여소 삭제</w:t>
-            </w:r>
-          </w:p>
-        </w:tc>
-      </w:tr>
-      <w:tr>
-        <w:tc>
-          <w:tcPr>
-            <w:tcW w:w="960" w:type="dxa"/>
-            <w:shd w:val="clear" w:color="auto" w:fill="auto"/>
-            <w:tcMar>
-              <w:top w:w="100" w:type="dxa"/>
-              <w:left w:w="100" w:type="dxa"/>
-              <w:bottom w:w="100" w:type="dxa"/>
-              <w:right w:w="100" w:type="dxa"/>
-            </w:tcMar>
-          </w:tcPr>
-          <w:p>
-            <w:pPr>
-              <w:widowControl w:val="0"/>
-              <w:pBdr>
-                <w:top w:val="nil"/>
-                <w:left w:val="nil"/>
-                <w:bottom w:val="nil"/>
-                <w:right w:val="nil"/>
-                <w:between w:val="nil"/>
-              </w:pBdr>
-              <w:spacing w:line="240" w:lineRule="auto"/>
-            </w:pPr>
-          </w:p>
-        </w:tc>
-        <w:tc>
-          <w:tcPr>
-            <w:tcW w:w="4245" w:type="dxa"/>
-            <w:shd w:val="clear" w:color="auto" w:fill="auto"/>
-            <w:tcMar>
-              <w:top w:w="100" w:type="dxa"/>
-              <w:left w:w="100" w:type="dxa"/>
-              <w:bottom w:w="100" w:type="dxa"/>
-              <w:right w:w="100" w:type="dxa"/>
-            </w:tcMar>
-          </w:tcPr>
-          <w:p>
-            <w:pPr>
-              <w:widowControl w:val="0"/>
-              <w:spacing w:line="240" w:lineRule="auto"/>
-              <w:rPr>
                 <w:rFonts w:hint="eastAsia"/>
               </w:rPr>
-            </w:pPr>
-          </w:p>
-        </w:tc>
-        <w:tc>
-          <w:tcPr>
-            <w:tcW w:w="3795" w:type="dxa"/>
-            <w:shd w:val="clear" w:color="auto" w:fill="auto"/>
-            <w:tcMar>
-              <w:top w:w="100" w:type="dxa"/>
-              <w:left w:w="100" w:type="dxa"/>
-              <w:bottom w:w="100" w:type="dxa"/>
-              <w:right w:w="100" w:type="dxa"/>
-            </w:tcMar>
-          </w:tcPr>
-          <w:p>
-            <w:pPr>
-              <w:widowControl w:val="0"/>
-              <w:pBdr>
-                <w:top w:val="nil"/>
-                <w:left w:val="nil"/>
-                <w:bottom w:val="nil"/>
-                <w:right w:val="nil"/>
-                <w:between w:val="nil"/>
-              </w:pBdr>
-              <w:spacing w:line="240" w:lineRule="auto"/>
-            </w:pPr>
-          </w:p>
-        </w:tc>
-      </w:tr>
-      <w:tr>
-        <w:tc>
-          <w:tcPr>
-            <w:tcW w:w="960" w:type="dxa"/>
-            <w:shd w:val="clear" w:color="auto" w:fill="auto"/>
-            <w:tcMar>
-              <w:top w:w="100" w:type="dxa"/>
-              <w:left w:w="100" w:type="dxa"/>
-              <w:bottom w:w="100" w:type="dxa"/>
-              <w:right w:w="100" w:type="dxa"/>
-            </w:tcMar>
-          </w:tcPr>
-          <w:p>
-            <w:pPr>
-              <w:widowControl w:val="0"/>
-              <w:pBdr>
-                <w:top w:val="nil"/>
-                <w:left w:val="nil"/>
-                <w:bottom w:val="nil"/>
-                <w:right w:val="nil"/>
-                <w:between w:val="nil"/>
-              </w:pBdr>
-              <w:spacing w:line="240" w:lineRule="auto"/>
-            </w:pPr>
-          </w:p>
-        </w:tc>
-        <w:tc>
-          <w:tcPr>
-            <w:tcW w:w="4245" w:type="dxa"/>
-            <w:shd w:val="clear" w:color="auto" w:fill="auto"/>
-            <w:tcMar>
-              <w:top w:w="100" w:type="dxa"/>
-              <w:left w:w="100" w:type="dxa"/>
-              <w:bottom w:w="100" w:type="dxa"/>
-              <w:right w:w="100" w:type="dxa"/>
-            </w:tcMar>
-          </w:tcPr>
-          <w:p>
-            <w:pPr>
-              <w:widowControl w:val="0"/>
-              <w:spacing w:line="240" w:lineRule="auto"/>
-              <w:rPr>
-                <w:rFonts w:hint="eastAsia"/>
-              </w:rPr>
-            </w:pPr>
-            <w:r>
-              <w:rPr>
-                <w:rFonts w:ascii="Arial Unicode MS" w:eastAsia="Arial Unicode MS" w:hAnsi="Arial Unicode MS" w:cs="Arial Unicode MS" w:hint="eastAsia"/>
-              </w:rPr>
-              <w:t xml:space="preserve">회원은 조건에 맞는 대여소를 검색하고 자전거를 대여할 수 있다. </w:t>
-            </w:r>
-            <w:r>
-              <w:rPr>
-                <w:rFonts w:hint="eastAsia"/>
-              </w:rPr>
-              <w:t>검색을 위해 대여소 이름을 입력한다.</w:t>
-            </w:r>
-            <w:r>
-              <w:rPr>
-                <w:rFonts w:hint="eastAsia"/>
-              </w:rPr>
-              <w:t xml:space="preserve"> 검색결과로 조건에 맞는 대여소가 출력된다.</w:t>
-            </w:r>
-          </w:p>
-        </w:tc>
-        <w:tc>
-          <w:tcPr>
-            <w:tcW w:w="3795" w:type="dxa"/>
-            <w:shd w:val="clear" w:color="auto" w:fill="auto"/>
-            <w:tcMar>
-              <w:top w:w="100" w:type="dxa"/>
-              <w:left w:w="100" w:type="dxa"/>
-              <w:bottom w:w="100" w:type="dxa"/>
-              <w:right w:w="100" w:type="dxa"/>
-            </w:tcMar>
-          </w:tcPr>
-          <w:p>
-            <w:pPr>
-              <w:widowControl w:val="0"/>
-              <w:pBdr>
-                <w:top w:val="nil"/>
-                <w:left w:val="nil"/>
-                <w:bottom w:val="nil"/>
-                <w:right w:val="nil"/>
-                <w:between w:val="nil"/>
-              </w:pBdr>
-              <w:spacing w:line="240" w:lineRule="auto"/>
-              <w:rPr>
-                <w:rFonts w:ascii="Arial Unicode MS" w:eastAsia="Arial Unicode MS" w:hAnsi="Arial Unicode MS" w:cs="Arial Unicode MS" w:hint="eastAsia"/>
-              </w:rPr>
-            </w:pPr>
-            <w:r>
-              <w:rPr>
-                <w:rFonts w:ascii="Arial Unicode MS" w:eastAsia="Arial Unicode MS" w:hAnsi="Arial Unicode MS" w:cs="Arial Unicode MS" w:hint="eastAsia"/>
-              </w:rPr>
-              <w:t>대여소 검색</w:t>
-            </w:r>
-          </w:p>
-        </w:tc>
-      </w:tr>
-      <w:tr>
-        <w:tc>
-          <w:tcPr>
-            <w:tcW w:w="960" w:type="dxa"/>
-            <w:shd w:val="clear" w:color="auto" w:fill="auto"/>
-            <w:tcMar>
-              <w:top w:w="100" w:type="dxa"/>
-              <w:left w:w="100" w:type="dxa"/>
-              <w:bottom w:w="100" w:type="dxa"/>
-              <w:right w:w="100" w:type="dxa"/>
-            </w:tcMar>
-          </w:tcPr>
-          <w:p>
-            <w:pPr>
-              <w:widowControl w:val="0"/>
-              <w:pBdr>
-                <w:top w:val="nil"/>
-                <w:left w:val="nil"/>
-                <w:bottom w:val="nil"/>
-                <w:right w:val="nil"/>
-                <w:between w:val="nil"/>
-              </w:pBdr>
-              <w:spacing w:line="240" w:lineRule="auto"/>
-            </w:pPr>
-          </w:p>
-        </w:tc>
-        <w:tc>
-          <w:tcPr>
-            <w:tcW w:w="4245" w:type="dxa"/>
-            <w:shd w:val="clear" w:color="auto" w:fill="auto"/>
-            <w:tcMar>
-              <w:top w:w="100" w:type="dxa"/>
-              <w:left w:w="100" w:type="dxa"/>
-              <w:bottom w:w="100" w:type="dxa"/>
-              <w:right w:w="100" w:type="dxa"/>
-            </w:tcMar>
-          </w:tcPr>
-          <w:p>
-            <w:pPr>
-              <w:widowControl w:val="0"/>
-              <w:pBdr>
-                <w:top w:val="nil"/>
-                <w:left w:val="nil"/>
-                <w:bottom w:val="nil"/>
-                <w:right w:val="nil"/>
-                <w:between w:val="nil"/>
-              </w:pBdr>
-              <w:spacing w:line="240" w:lineRule="auto"/>
-            </w:pPr>
-          </w:p>
-        </w:tc>
-        <w:tc>
-          <w:tcPr>
-            <w:tcW w:w="3795" w:type="dxa"/>
-            <w:shd w:val="clear" w:color="auto" w:fill="auto"/>
-            <w:tcMar>
-              <w:top w:w="100" w:type="dxa"/>
-              <w:left w:w="100" w:type="dxa"/>
-              <w:bottom w:w="100" w:type="dxa"/>
-              <w:right w:w="100" w:type="dxa"/>
-            </w:tcMar>
-          </w:tcPr>
-          <w:p>
-            <w:pPr>
-              <w:widowControl w:val="0"/>
-              <w:pBdr>
-                <w:top w:val="nil"/>
-                <w:left w:val="nil"/>
-                <w:bottom w:val="nil"/>
-                <w:right w:val="nil"/>
-                <w:between w:val="nil"/>
-              </w:pBdr>
-              <w:spacing w:line="240" w:lineRule="auto"/>
-            </w:pPr>
-          </w:p>
-        </w:tc>
-      </w:tr>
-      <w:tr>
-        <w:tc>
-          <w:tcPr>
-            <w:tcW w:w="960" w:type="dxa"/>
-            <w:shd w:val="clear" w:color="auto" w:fill="auto"/>
-            <w:tcMar>
-              <w:top w:w="100" w:type="dxa"/>
-              <w:left w:w="100" w:type="dxa"/>
-              <w:bottom w:w="100" w:type="dxa"/>
-              <w:right w:w="100" w:type="dxa"/>
-            </w:tcMar>
-          </w:tcPr>
-          <w:p>
-            <w:pPr>
-              <w:widowControl w:val="0"/>
-              <w:pBdr>
-                <w:top w:val="nil"/>
-                <w:left w:val="nil"/>
-                <w:bottom w:val="nil"/>
-                <w:right w:val="nil"/>
-                <w:between w:val="nil"/>
-              </w:pBdr>
-              <w:spacing w:line="240" w:lineRule="auto"/>
-            </w:pPr>
-          </w:p>
-        </w:tc>
-        <w:tc>
-          <w:tcPr>
-            <w:tcW w:w="4245" w:type="dxa"/>
-            <w:shd w:val="clear" w:color="auto" w:fill="auto"/>
-            <w:tcMar>
-              <w:top w:w="100" w:type="dxa"/>
-              <w:left w:w="100" w:type="dxa"/>
-              <w:bottom w:w="100" w:type="dxa"/>
-              <w:right w:w="100" w:type="dxa"/>
-            </w:tcMar>
-          </w:tcPr>
-          <w:p>
-            <w:pPr>
-              <w:widowControl w:val="0"/>
-              <w:pBdr>
-                <w:top w:val="nil"/>
-                <w:left w:val="nil"/>
-                <w:bottom w:val="nil"/>
-                <w:right w:val="nil"/>
-                <w:between w:val="nil"/>
-              </w:pBdr>
-              <w:spacing w:line="240" w:lineRule="auto"/>
-              <w:rPr>
-                <w:rFonts w:hint="eastAsia"/>
-              </w:rPr>
-            </w:pPr>
-            <w:r>
-              <w:rPr>
-                <w:rFonts w:hint="eastAsia"/>
-              </w:rPr>
-              <w:t>회원은 검색된 대여소 리스트 화면에서 특정 대여소를 선택하면 상세정보화면을 볼 수 있다.</w:t>
-            </w:r>
-            <w:r>
-              <w:rPr>
-                <w:rFonts w:hint="eastAsia"/>
-              </w:rPr>
-              <w:t xml:space="preserve"> 이 화면에서는 대여소 이름, 대여소 위치, 사용 가능 자전거 목록 등이 출력된다.</w:t>
-            </w:r>
-          </w:p>
-        </w:tc>
-        <w:tc>
-          <w:tcPr>
-            <w:tcW w:w="3795" w:type="dxa"/>
-            <w:shd w:val="clear" w:color="auto" w:fill="auto"/>
-            <w:tcMar>
-              <w:top w:w="100" w:type="dxa"/>
-              <w:left w:w="100" w:type="dxa"/>
-              <w:bottom w:w="100" w:type="dxa"/>
-              <w:right w:w="100" w:type="dxa"/>
-            </w:tcMar>
-          </w:tcPr>
-          <w:p>
-            <w:pPr>
-              <w:widowControl w:val="0"/>
-              <w:pBdr>
-                <w:top w:val="nil"/>
-                <w:left w:val="nil"/>
-                <w:bottom w:val="nil"/>
-                <w:right w:val="nil"/>
-                <w:between w:val="nil"/>
-              </w:pBdr>
-              <w:spacing w:line="240" w:lineRule="auto"/>
-              <w:rPr>
-                <w:rFonts w:hint="eastAsia"/>
-              </w:rPr>
-            </w:pPr>
-            <w:r>
-              <w:rPr>
-                <w:rFonts w:hint="eastAsia"/>
-              </w:rPr>
-              <w:t>대여소 상세정보</w:t>
-            </w:r>
-          </w:p>
-        </w:tc>
-      </w:tr>
-      <w:tr>
-        <w:tc>
-          <w:tcPr>
-            <w:tcW w:w="960" w:type="dxa"/>
-            <w:shd w:val="clear" w:color="auto" w:fill="auto"/>
-            <w:tcMar>
-              <w:top w:w="100" w:type="dxa"/>
-              <w:left w:w="100" w:type="dxa"/>
-              <w:bottom w:w="100" w:type="dxa"/>
-              <w:right w:w="100" w:type="dxa"/>
-            </w:tcMar>
-          </w:tcPr>
-          <w:p>
-            <w:pPr>
-              <w:widowControl w:val="0"/>
-              <w:pBdr>
-                <w:top w:val="nil"/>
-                <w:left w:val="nil"/>
-                <w:bottom w:val="nil"/>
-                <w:right w:val="nil"/>
-                <w:between w:val="nil"/>
-              </w:pBdr>
-              <w:spacing w:line="240" w:lineRule="auto"/>
-            </w:pPr>
-          </w:p>
-        </w:tc>
-        <w:tc>
-          <w:tcPr>
-            <w:tcW w:w="4245" w:type="dxa"/>
-            <w:shd w:val="clear" w:color="auto" w:fill="auto"/>
-            <w:tcMar>
-              <w:top w:w="100" w:type="dxa"/>
-              <w:left w:w="100" w:type="dxa"/>
-              <w:bottom w:w="100" w:type="dxa"/>
-              <w:right w:w="100" w:type="dxa"/>
-            </w:tcMar>
-          </w:tcPr>
-          <w:p>
-            <w:pPr>
-              <w:widowControl w:val="0"/>
-              <w:pBdr>
-                <w:top w:val="nil"/>
-                <w:left w:val="nil"/>
-                <w:bottom w:val="nil"/>
-                <w:right w:val="nil"/>
-                <w:between w:val="nil"/>
-              </w:pBdr>
-              <w:spacing w:line="240" w:lineRule="auto"/>
-              <w:rPr>
-                <w:rFonts w:hint="eastAsia"/>
-              </w:rPr>
-            </w:pPr>
-            <w:r>
-              <w:rPr>
-                <w:rFonts w:hint="eastAsia"/>
-              </w:rPr>
-              <w:t>이때  현재 자전거가 남아 있는 경우 즉시 대여 할 수 있고, 자전거가 없는 경우 예약대기를 신청 할 수 있다.</w:t>
-            </w:r>
-          </w:p>
-        </w:tc>
-        <w:tc>
-          <w:tcPr>
-            <w:tcW w:w="3795" w:type="dxa"/>
-            <w:shd w:val="clear" w:color="auto" w:fill="auto"/>
-            <w:tcMar>
-              <w:top w:w="100" w:type="dxa"/>
-              <w:left w:w="100" w:type="dxa"/>
-              <w:bottom w:w="100" w:type="dxa"/>
-              <w:right w:w="100" w:type="dxa"/>
-            </w:tcMar>
-          </w:tcPr>
-          <w:p>
-            <w:pPr>
-              <w:widowControl w:val="0"/>
-              <w:pBdr>
-                <w:top w:val="nil"/>
-                <w:left w:val="nil"/>
-                <w:bottom w:val="nil"/>
-                <w:right w:val="nil"/>
-                <w:between w:val="nil"/>
-              </w:pBdr>
-              <w:spacing w:line="240" w:lineRule="auto"/>
-              <w:rPr>
-                <w:rFonts w:hint="eastAsia"/>
-              </w:rPr>
-            </w:pPr>
-            <w:r>
-              <w:rPr>
-                <w:rFonts w:hint="eastAsia"/>
-              </w:rPr>
-              <w:t>자전거 즉시대여</w:t>
-            </w:r>
-            <w:r>
-              <w:br/>
-            </w:r>
-            <w:r>
-              <w:rPr>
-                <w:rFonts w:hint="eastAsia"/>
-              </w:rPr>
-              <w:t>자전거 예약대기</w:t>
-            </w:r>
-          </w:p>
-        </w:tc>
-      </w:tr>
-      <w:tr>
-        <w:tc>
-          <w:tcPr>
-            <w:tcW w:w="960" w:type="dxa"/>
-            <w:shd w:val="clear" w:color="auto" w:fill="auto"/>
-            <w:tcMar>
-              <w:top w:w="100" w:type="dxa"/>
-              <w:left w:w="100" w:type="dxa"/>
-              <w:bottom w:w="100" w:type="dxa"/>
-              <w:right w:w="100" w:type="dxa"/>
-            </w:tcMar>
-          </w:tcPr>
-          <w:p>
-            <w:pPr>
-              <w:widowControl w:val="0"/>
-              <w:pBdr>
-                <w:top w:val="nil"/>
-                <w:left w:val="nil"/>
-                <w:bottom w:val="nil"/>
-                <w:right w:val="nil"/>
-                <w:between w:val="nil"/>
-              </w:pBdr>
-              <w:spacing w:line="240" w:lineRule="auto"/>
-            </w:pPr>
-          </w:p>
-        </w:tc>
-        <w:tc>
-          <w:tcPr>
-            <w:tcW w:w="4245" w:type="dxa"/>
-            <w:shd w:val="clear" w:color="auto" w:fill="auto"/>
-            <w:tcMar>
-              <w:top w:w="100" w:type="dxa"/>
-              <w:left w:w="100" w:type="dxa"/>
-              <w:bottom w:w="100" w:type="dxa"/>
-              <w:right w:w="100" w:type="dxa"/>
-            </w:tcMar>
-          </w:tcPr>
-          <w:p>
-            <w:pPr>
-              <w:widowControl w:val="0"/>
-              <w:pBdr>
-                <w:top w:val="nil"/>
-                <w:left w:val="nil"/>
-                <w:bottom w:val="nil"/>
-                <w:right w:val="nil"/>
-                <w:between w:val="nil"/>
-              </w:pBdr>
-              <w:spacing w:line="240" w:lineRule="auto"/>
-              <w:rPr>
-                <w:rFonts w:hint="eastAsia"/>
-              </w:rPr>
-            </w:pPr>
-          </w:p>
-        </w:tc>
-        <w:tc>
-          <w:tcPr>
-            <w:tcW w:w="3795" w:type="dxa"/>
-            <w:shd w:val="clear" w:color="auto" w:fill="auto"/>
-            <w:tcMar>
-              <w:top w:w="100" w:type="dxa"/>
-              <w:left w:w="100" w:type="dxa"/>
-              <w:bottom w:w="100" w:type="dxa"/>
-              <w:right w:w="100" w:type="dxa"/>
-            </w:tcMar>
-          </w:tcPr>
-          <w:p>
-            <w:pPr>
-              <w:widowControl w:val="0"/>
-              <w:pBdr>
-                <w:top w:val="nil"/>
-                <w:left w:val="nil"/>
-                <w:bottom w:val="nil"/>
-                <w:right w:val="nil"/>
-                <w:between w:val="nil"/>
-              </w:pBdr>
-              <w:spacing w:line="240" w:lineRule="auto"/>
-            </w:pPr>
-          </w:p>
-        </w:tc>
-      </w:tr>
-      <w:tr>
-        <w:tc>
-          <w:tcPr>
-            <w:tcW w:w="960" w:type="dxa"/>
-            <w:shd w:val="clear" w:color="auto" w:fill="auto"/>
-            <w:tcMar>
-              <w:top w:w="100" w:type="dxa"/>
-              <w:left w:w="100" w:type="dxa"/>
-              <w:bottom w:w="100" w:type="dxa"/>
-              <w:right w:w="100" w:type="dxa"/>
-            </w:tcMar>
-          </w:tcPr>
-          <w:p>
-            <w:pPr>
-              <w:widowControl w:val="0"/>
-              <w:pBdr>
-                <w:top w:val="nil"/>
-                <w:left w:val="nil"/>
-                <w:bottom w:val="nil"/>
-                <w:right w:val="nil"/>
-                <w:between w:val="nil"/>
-              </w:pBdr>
-              <w:spacing w:line="240" w:lineRule="auto"/>
-            </w:pPr>
-          </w:p>
-        </w:tc>
-        <w:tc>
-          <w:tcPr>
-            <w:tcW w:w="4245" w:type="dxa"/>
-            <w:shd w:val="clear" w:color="auto" w:fill="auto"/>
-            <w:tcMar>
-              <w:top w:w="100" w:type="dxa"/>
-              <w:left w:w="100" w:type="dxa"/>
-              <w:bottom w:w="100" w:type="dxa"/>
-              <w:right w:w="100" w:type="dxa"/>
-            </w:tcMar>
-          </w:tcPr>
-          <w:p>
-            <w:pPr>
-              <w:widowControl w:val="0"/>
-              <w:pBdr>
-                <w:top w:val="nil"/>
-                <w:left w:val="nil"/>
-                <w:bottom w:val="nil"/>
-                <w:right w:val="nil"/>
-                <w:between w:val="nil"/>
-              </w:pBdr>
-              <w:spacing w:line="240" w:lineRule="auto"/>
-              <w:rPr>
-                <w:rFonts w:hint="eastAsia"/>
-                <w:lang w:val="en-US"/>
-              </w:rPr>
-            </w:pPr>
-            <w:r>
-              <w:rPr>
-                <w:rFonts w:hint="eastAsia"/>
-              </w:rPr>
-              <w:t xml:space="preserve">회원이 현재 대여 중인 자전거를 조회하면 해당 리스트가 출력되고 각 항목에는 대여소 이름, 대여소 위치, 자전거 </w:t>
-            </w:r>
-            <w:r>
-              <w:rPr>
-                <w:lang w:val="en-US"/>
-              </w:rPr>
-              <w:t xml:space="preserve">ID, </w:t>
-            </w:r>
-            <w:r>
-              <w:rPr>
-                <w:rFonts w:hint="eastAsia"/>
-                <w:lang w:val="en-US"/>
-              </w:rPr>
-              <w:t>자전거 제품명, 자전거 유형을 보여준다.</w:t>
-            </w:r>
-          </w:p>
-        </w:tc>
-        <w:tc>
-          <w:tcPr>
-            <w:tcW w:w="3795" w:type="dxa"/>
-            <w:shd w:val="clear" w:color="auto" w:fill="auto"/>
-            <w:tcMar>
-              <w:top w:w="100" w:type="dxa"/>
-              <w:left w:w="100" w:type="dxa"/>
-              <w:bottom w:w="100" w:type="dxa"/>
-              <w:right w:w="100" w:type="dxa"/>
-            </w:tcMar>
-          </w:tcPr>
-          <w:p>
-            <w:pPr>
-              <w:widowControl w:val="0"/>
-              <w:pBdr>
-                <w:top w:val="nil"/>
-                <w:left w:val="nil"/>
-                <w:bottom w:val="nil"/>
-                <w:right w:val="nil"/>
-                <w:between w:val="nil"/>
-              </w:pBdr>
-              <w:spacing w:line="240" w:lineRule="auto"/>
-            </w:pPr>
-            <w:r>
-              <w:rPr>
-                <w:rFonts w:hint="eastAsia"/>
-              </w:rPr>
               <w:t>자전거 대여정보 조회</w:t>
             </w:r>
           </w:p>
@@ -1124,9 +1107,6 @@
                 <w:between w:val="nil"/>
               </w:pBdr>
               <w:spacing w:line="240" w:lineRule="auto"/>
-              <w:rPr>
-                <w:rFonts w:hint="eastAsia"/>
-              </w:rPr>
             </w:pPr>
             <w:r>
               <w:rPr>

</xml_diff>